<commit_message>
inclass change for index menu remade and picture define
</commit_message>
<xml_diff>
--- a/mutiple page Self-critique Doc .docx
+++ b/mutiple page Self-critique Doc .docx
@@ -19,11 +19,11 @@
       </w:pPr>
       <w:r>
         <w:rPr/>
-        <w:t xml:space="preserve"> </w:t>
-      </w:r>
-      <w:r>
-        <w:rPr/>
-        <w:t>Single web presence project</w:t>
+        <w:t>Multiple</w:t>
+      </w:r>
+      <w:r>
+        <w:rPr/>
+        <w:t xml:space="preserve"> web presence project</w:t>
       </w:r>
     </w:p>
     <w:p>
@@ -62,7 +62,11 @@
       </w:pPr>
       <w:r>
         <w:rPr/>
-        <w:t xml:space="preserve">In some of IE the default limit use active x control and JS plug-in, we have to allow them, otherwise the fig in fig caption part will not show correctly and video will not be able to play. In future, I will reduce JS use and trying to write video in other way. </w:t>
+        <w:t xml:space="preserve">For background, </w:t>
+      </w:r>
+      <w:r>
+        <w:rPr/>
+        <w:t xml:space="preserve">I exchanged a more white picture to reduce </w:t>
       </w:r>
     </w:p>
     <w:p>
@@ -72,32 +76,8 @@
       </w:pPr>
       <w:r>
         <w:rPr/>
-        <w:t xml:space="preserve">For background, it’s very difficult to balance use picture or background color. The picture obviously made page more beautiful on PC web browser. But </w:t>
-      </w:r>
-      <w:bookmarkStart w:id="0" w:name="10733034-0-16"/>
-      <w:r>
-        <w:rPr/>
-        <w:t>picture</w:t>
-      </w:r>
-      <w:bookmarkEnd w:id="0"/>
-      <w:r>
-        <w:rPr/>
-        <w:t xml:space="preserve"> looks </w:t>
-      </w:r>
-      <w:bookmarkStart w:id="1" w:name="10733034-0-17"/>
-      <w:r>
-        <w:rPr/>
-        <w:t>distorted</w:t>
-      </w:r>
-      <w:hyperlink r:id="rId2">
-        <w:bookmarkStart w:id="2" w:name="10733034-0-18"/>
-        <w:bookmarkEnd w:id="1"/>
-        <w:bookmarkEnd w:id="2"/>
-        <w:r>
-          <w:rPr/>
-          <w:t xml:space="preserve"> when we access page on mobile devices. And this is a problem when I tried access my page on my phone. So, in next project, I will probably use background color instead of use picture as background.</w:t>
-        </w:r>
-      </w:hyperlink>
+        <w:t>For video and video fig caption, my original idea was make video at center and put caption under video. However, the video CSS doc used same file with picture part. I tried separate them to 2 part use id but failed lot times. So, I abandon, replaced with some video caption title at right top and some content detail at bottom of title</w:t>
+      </w:r>
     </w:p>
     <w:p>
       <w:pPr>
@@ -106,21 +86,16 @@
       </w:pPr>
       <w:r>
         <w:rPr/>
-        <w:t>For video and video fig caption, my original idea was make video at center and put caption under video. However, the video CSS doc used same file with picture part. I tried separate them to 2 part use id but failed lot times. So, I abandon, replaced with some video caption title at right top and some content detail at bottom of title</w:t>
       </w:r>
     </w:p>
     <w:p>
       <w:pPr>
         <w:pStyle w:val="Normal"/>
-        <w:rPr/>
-      </w:pPr>
-      <w:r>
-        <w:rPr/>
-      </w:r>
-    </w:p>
-    <w:p>
-      <w:pPr>
-        <w:pStyle w:val="Normal"/>
+        <w:widowControl/>
+        <w:suppressAutoHyphens w:val="true"/>
+        <w:bidi w:val="0"/>
+        <w:spacing w:lineRule="auto" w:line="259" w:before="0" w:after="160"/>
+        <w:jc w:val="left"/>
         <w:rPr/>
       </w:pPr>
       <w:r>
@@ -146,7 +121,6 @@
     <w:rPrDefault>
       <w:rPr>
         <w:rFonts w:ascii="Calibri" w:hAnsi="Calibri" w:eastAsia="宋体" w:cs="" w:asciiTheme="minorHAnsi" w:cstheme="minorBidi" w:eastAsiaTheme="minorEastAsia" w:hAnsiTheme="minorHAnsi"/>
-        <w:sz w:val="22"/>
         <w:szCs w:val="22"/>
         <w:lang w:val="en-US" w:eastAsia="zh-CN" w:bidi="ar-SA"/>
       </w:rPr>
@@ -542,7 +516,7 @@
     </w:pPr>
     <w:rPr>
       <w:rFonts w:ascii="Calibri" w:hAnsi="Calibri" w:eastAsia="宋体" w:cs="" w:asciiTheme="minorHAnsi" w:cstheme="minorBidi" w:eastAsiaTheme="minorEastAsia" w:hAnsiTheme="minorHAnsi"/>
-      <w:color w:val="auto"/>
+      <w:color w:val="00000A"/>
       <w:sz w:val="22"/>
       <w:szCs w:val="22"/>
       <w:lang w:val="en-US" w:eastAsia="zh-CN" w:bidi="ar-SA"/>
@@ -597,6 +571,14 @@
     <w:rPr>
       <w:sz w:val="20"/>
       <w:szCs w:val="20"/>
+    </w:rPr>
+  </w:style>
+  <w:style w:type="character" w:styleId="VisitedInternetLink">
+    <w:name w:val="Visited Internet Link"/>
+    <w:rPr>
+      <w:color w:val="800000"/>
+      <w:u w:val="single"/>
+      <w:lang w:val="zxx" w:eastAsia="zxx" w:bidi="zxx"/>
     </w:rPr>
   </w:style>
   <w:style w:type="paragraph" w:styleId="Heading">

</xml_diff>